<commit_message>
Added pdfs and updated document 4 and 5
</commit_message>
<xml_diff>
--- a/01_SafetyPlan_LaneAssistance.docx
+++ b/01_SafetyPlan_LaneAssistance.docx
@@ -14,7 +14,9 @@
         </w:rPr>
       </w:pPr>
       <w:bookmarkStart w:id="0" w:name="_gc2pz7m8v7e" w:colFirst="0" w:colLast="0"/>
+      <w:bookmarkStart w:id="1" w:name="_GoBack"/>
       <w:bookmarkEnd w:id="0"/>
+      <w:bookmarkEnd w:id="1"/>
       <w:r>
         <w:rPr>
           <w:noProof/>
@@ -128,8 +130,8 @@
           <w:szCs w:val="48"/>
         </w:rPr>
       </w:pPr>
-      <w:bookmarkStart w:id="1" w:name="_26sbew8fa0gp" w:colFirst="0" w:colLast="0"/>
-      <w:bookmarkEnd w:id="1"/>
+      <w:bookmarkStart w:id="2" w:name="_26sbew8fa0gp" w:colFirst="0" w:colLast="0"/>
+      <w:bookmarkEnd w:id="2"/>
     </w:p>
     <w:p>
       <w:pPr>
@@ -140,8 +142,8 @@
           <w:szCs w:val="48"/>
         </w:rPr>
       </w:pPr>
-      <w:bookmarkStart w:id="2" w:name="_1v0rwb789wl3" w:colFirst="0" w:colLast="0"/>
-      <w:bookmarkEnd w:id="2"/>
+      <w:bookmarkStart w:id="3" w:name="_1v0rwb789wl3" w:colFirst="0" w:colLast="0"/>
+      <w:bookmarkEnd w:id="3"/>
     </w:p>
     <w:p>
       <w:pPr>
@@ -151,8 +153,8 @@
           <w:szCs w:val="48"/>
         </w:rPr>
       </w:pPr>
-      <w:bookmarkStart w:id="3" w:name="_2468oyeg0eef" w:colFirst="0" w:colLast="0"/>
-      <w:bookmarkEnd w:id="3"/>
+      <w:bookmarkStart w:id="4" w:name="_2468oyeg0eef" w:colFirst="0" w:colLast="0"/>
+      <w:bookmarkEnd w:id="4"/>
     </w:p>
     <w:p/>
     <w:p/>
@@ -161,8 +163,8 @@
         <w:pStyle w:val="Title"/>
         <w:jc w:val="right"/>
       </w:pPr>
-      <w:bookmarkStart w:id="4" w:name="_ug35toubx59n" w:colFirst="0" w:colLast="0"/>
-      <w:bookmarkEnd w:id="4"/>
+      <w:bookmarkStart w:id="5" w:name="_ug35toubx59n" w:colFirst="0" w:colLast="0"/>
+      <w:bookmarkEnd w:id="5"/>
       <w:r>
         <w:rPr>
           <w:sz w:val="48"/>
@@ -219,8 +221,8 @@
           <w:szCs w:val="48"/>
         </w:rPr>
       </w:pPr>
-      <w:bookmarkStart w:id="5" w:name="_ryo483hmgvs6" w:colFirst="0" w:colLast="0"/>
-      <w:bookmarkEnd w:id="5"/>
+      <w:bookmarkStart w:id="6" w:name="_ryo483hmgvs6" w:colFirst="0" w:colLast="0"/>
+      <w:bookmarkEnd w:id="6"/>
       <w:r>
         <w:rPr>
           <w:noProof/>
@@ -310,12 +312,12 @@
         <w:widowControl w:val="0"/>
         <w:spacing w:before="480" w:after="180" w:line="240" w:lineRule="auto"/>
       </w:pPr>
-      <w:bookmarkStart w:id="6" w:name="_Toc514843710"/>
+      <w:bookmarkStart w:id="7" w:name="_Toc514843710"/>
       <w:r>
         <w:lastRenderedPageBreak/>
         <w:t>Document history</w:t>
       </w:r>
-      <w:bookmarkEnd w:id="6"/>
+      <w:bookmarkEnd w:id="7"/>
     </w:p>
     <w:p>
       <w:pPr>
@@ -757,8 +759,8 @@
                 <w:szCs w:val="22"/>
               </w:rPr>
             </w:pPr>
-            <w:bookmarkStart w:id="7" w:name="_2s8eyo1" w:colFirst="0" w:colLast="0"/>
-            <w:bookmarkEnd w:id="7"/>
+            <w:bookmarkStart w:id="8" w:name="_2s8eyo1" w:colFirst="0" w:colLast="0"/>
+            <w:bookmarkEnd w:id="8"/>
           </w:p>
         </w:tc>
         <w:tc>
@@ -803,11 +805,11 @@
           <w:color w:val="B7B7B7"/>
         </w:rPr>
       </w:pPr>
-      <w:bookmarkStart w:id="8" w:name="_Toc514843711"/>
+      <w:bookmarkStart w:id="9" w:name="_Toc514843711"/>
       <w:r>
         <w:t>Table of Contents</w:t>
       </w:r>
-      <w:bookmarkEnd w:id="8"/>
+      <w:bookmarkEnd w:id="9"/>
     </w:p>
     <w:p>
       <w:pPr>
@@ -1053,7 +1055,7 @@
                 <w:noProof/>
                 <w:webHidden/>
               </w:rPr>
-              <w:t>4</w:t>
+              <w:t>3</w:t>
             </w:r>
             <w:r>
               <w:rPr>
@@ -1123,7 +1125,7 @@
                 <w:noProof/>
                 <w:webHidden/>
               </w:rPr>
-              <w:t>4</w:t>
+              <w:t>3</w:t>
             </w:r>
             <w:r>
               <w:rPr>
@@ -1193,7 +1195,7 @@
                 <w:noProof/>
                 <w:webHidden/>
               </w:rPr>
-              <w:t>4</w:t>
+              <w:t>3</w:t>
             </w:r>
             <w:r>
               <w:rPr>
@@ -1263,7 +1265,7 @@
                 <w:noProof/>
                 <w:webHidden/>
               </w:rPr>
-              <w:t>4</w:t>
+              <w:t>3</w:t>
             </w:r>
             <w:r>
               <w:rPr>
@@ -1333,7 +1335,7 @@
                 <w:noProof/>
                 <w:webHidden/>
               </w:rPr>
-              <w:t>5</w:t>
+              <w:t>4</w:t>
             </w:r>
             <w:r>
               <w:rPr>
@@ -1957,22 +1959,22 @@
         <w:widowControl w:val="0"/>
         <w:spacing w:before="480" w:after="180" w:line="240" w:lineRule="auto"/>
       </w:pPr>
-      <w:bookmarkStart w:id="9" w:name="_Toc514843712"/>
+      <w:bookmarkStart w:id="10" w:name="_Toc514843712"/>
       <w:r>
         <w:t>Introduction</w:t>
       </w:r>
-      <w:bookmarkEnd w:id="9"/>
+      <w:bookmarkEnd w:id="10"/>
     </w:p>
     <w:p/>
     <w:p>
       <w:pPr>
         <w:pStyle w:val="Heading2"/>
       </w:pPr>
-      <w:bookmarkStart w:id="10" w:name="_Toc514843713"/>
+      <w:bookmarkStart w:id="11" w:name="_Toc514843713"/>
       <w:r>
         <w:t>Purpose of the Safety Plan</w:t>
       </w:r>
-      <w:bookmarkEnd w:id="10"/>
+      <w:bookmarkEnd w:id="11"/>
     </w:p>
     <w:p>
       <w:pPr>
@@ -1991,11 +1993,11 @@
       <w:pPr>
         <w:pStyle w:val="Heading2"/>
       </w:pPr>
-      <w:bookmarkStart w:id="11" w:name="_Toc514843714"/>
+      <w:bookmarkStart w:id="12" w:name="_Toc514843714"/>
       <w:r>
         <w:t>Scope of the Project</w:t>
       </w:r>
-      <w:bookmarkEnd w:id="11"/>
+      <w:bookmarkEnd w:id="12"/>
     </w:p>
     <w:p/>
     <w:p>
@@ -2060,11 +2062,11 @@
       <w:pPr>
         <w:pStyle w:val="Heading2"/>
       </w:pPr>
-      <w:bookmarkStart w:id="12" w:name="_Toc514843715"/>
+      <w:bookmarkStart w:id="13" w:name="_Toc514843715"/>
       <w:r>
         <w:t>Deliverables of the Project</w:t>
       </w:r>
-      <w:bookmarkEnd w:id="12"/>
+      <w:bookmarkEnd w:id="13"/>
     </w:p>
     <w:p/>
     <w:p>
@@ -2109,12 +2111,12 @@
       <w:pPr>
         <w:pStyle w:val="Heading1"/>
       </w:pPr>
-      <w:bookmarkStart w:id="13" w:name="_Toc514843716"/>
+      <w:bookmarkStart w:id="14" w:name="_Toc514843716"/>
       <w:r>
         <w:lastRenderedPageBreak/>
         <w:t>Item Definition</w:t>
       </w:r>
-      <w:bookmarkEnd w:id="13"/>
+      <w:bookmarkEnd w:id="14"/>
     </w:p>
     <w:p/>
     <w:p>
@@ -2407,22 +2409,22 @@
       <w:pPr>
         <w:pStyle w:val="Heading1"/>
       </w:pPr>
-      <w:bookmarkStart w:id="14" w:name="_Toc514843717"/>
+      <w:bookmarkStart w:id="15" w:name="_Toc514843717"/>
       <w:r>
         <w:lastRenderedPageBreak/>
         <w:t>Goals and Measures</w:t>
       </w:r>
-      <w:bookmarkEnd w:id="14"/>
+      <w:bookmarkEnd w:id="15"/>
     </w:p>
     <w:p>
       <w:pPr>
         <w:pStyle w:val="Heading2"/>
       </w:pPr>
-      <w:bookmarkStart w:id="15" w:name="_Toc514843718"/>
+      <w:bookmarkStart w:id="16" w:name="_Toc514843718"/>
       <w:r>
         <w:t>Goals</w:t>
       </w:r>
-      <w:bookmarkEnd w:id="15"/>
+      <w:bookmarkEnd w:id="16"/>
     </w:p>
     <w:p>
       <w:r>
@@ -2469,11 +2471,11 @@
       <w:pPr>
         <w:pStyle w:val="Heading2"/>
       </w:pPr>
-      <w:bookmarkStart w:id="16" w:name="_Toc514843719"/>
+      <w:bookmarkStart w:id="17" w:name="_Toc514843719"/>
       <w:r>
         <w:t>Measures</w:t>
       </w:r>
-      <w:bookmarkEnd w:id="16"/>
+      <w:bookmarkEnd w:id="17"/>
     </w:p>
     <w:p/>
     <w:tbl>
@@ -3182,12 +3184,12 @@
       <w:pPr>
         <w:pStyle w:val="Heading1"/>
       </w:pPr>
-      <w:bookmarkStart w:id="17" w:name="_Toc514843720"/>
+      <w:bookmarkStart w:id="18" w:name="_Toc514843720"/>
       <w:r>
         <w:lastRenderedPageBreak/>
         <w:t>Safety Culture</w:t>
       </w:r>
-      <w:bookmarkEnd w:id="17"/>
+      <w:bookmarkEnd w:id="18"/>
     </w:p>
     <w:p>
       <w:r>
@@ -3381,11 +3383,11 @@
       <w:pPr>
         <w:pStyle w:val="Heading1"/>
       </w:pPr>
-      <w:bookmarkStart w:id="18" w:name="_Toc514843721"/>
+      <w:bookmarkStart w:id="19" w:name="_Toc514843721"/>
       <w:r>
         <w:t>Safety Lifecycle Tailoring</w:t>
       </w:r>
-      <w:bookmarkEnd w:id="18"/>
+      <w:bookmarkEnd w:id="19"/>
     </w:p>
     <w:p>
       <w:r>
@@ -3407,16 +3409,7 @@
     <w:p/>
     <w:p>
       <w:r>
-        <w:t xml:space="preserve">The following phases </w:t>
-      </w:r>
-      <w:r>
-        <w:t>in</w:t>
-      </w:r>
-      <w:r>
-        <w:t xml:space="preserve"> </w:t>
-      </w:r>
-      <w:r>
-        <w:t xml:space="preserve">scope: </w:t>
+        <w:t xml:space="preserve">The following phases in scope: </w:t>
       </w:r>
     </w:p>
     <w:p>
@@ -3490,11 +3483,11 @@
       <w:pPr>
         <w:pStyle w:val="Heading1"/>
       </w:pPr>
-      <w:bookmarkStart w:id="19" w:name="_Toc514843722"/>
+      <w:bookmarkStart w:id="20" w:name="_Toc514843722"/>
       <w:r>
         <w:t>Roles</w:t>
       </w:r>
-      <w:bookmarkEnd w:id="19"/>
+      <w:bookmarkEnd w:id="20"/>
     </w:p>
     <w:p>
       <w:pPr>
@@ -3761,11 +3754,11 @@
       <w:pPr>
         <w:pStyle w:val="Heading1"/>
       </w:pPr>
-      <w:bookmarkStart w:id="20" w:name="_Toc514843723"/>
+      <w:bookmarkStart w:id="21" w:name="_Toc514843723"/>
       <w:r>
         <w:t>Development Interface Agreement</w:t>
       </w:r>
-      <w:bookmarkEnd w:id="20"/>
+      <w:bookmarkEnd w:id="21"/>
     </w:p>
     <w:p>
       <w:pPr>
@@ -3888,35 +3881,7 @@
           <w:sz w:val="24"/>
           <w:szCs w:val="24"/>
         </w:rPr>
-        <w:t xml:space="preserve">Appointment of </w:t>
-      </w:r>
-      <w:r>
-        <w:rPr>
-          <w:sz w:val="24"/>
-          <w:szCs w:val="24"/>
-        </w:rPr>
-        <w:t xml:space="preserve">supplier </w:t>
-      </w:r>
-      <w:r>
-        <w:rPr>
-          <w:sz w:val="24"/>
-          <w:szCs w:val="24"/>
-        </w:rPr>
-        <w:t xml:space="preserve">and </w:t>
-      </w:r>
-      <w:r>
-        <w:rPr>
-          <w:sz w:val="24"/>
-          <w:szCs w:val="24"/>
-        </w:rPr>
-        <w:t xml:space="preserve">customer </w:t>
-      </w:r>
-      <w:r>
-        <w:rPr>
-          <w:sz w:val="24"/>
-          <w:szCs w:val="24"/>
-        </w:rPr>
-        <w:t>safety managers</w:t>
+        <w:t>Appointment of supplier and customer safety managers</w:t>
       </w:r>
     </w:p>
     <w:p>
@@ -4059,11 +4024,11 @@
       <w:pPr>
         <w:pStyle w:val="Heading1"/>
       </w:pPr>
-      <w:bookmarkStart w:id="21" w:name="_Toc514843724"/>
+      <w:bookmarkStart w:id="22" w:name="_Toc514843724"/>
       <w:r>
         <w:t>Confirmation Measures</w:t>
       </w:r>
-      <w:bookmarkEnd w:id="21"/>
+      <w:bookmarkEnd w:id="22"/>
     </w:p>
     <w:p>
       <w:pPr>
@@ -4160,8 +4125,6 @@
         </w:rPr>
         <w:t>Functional safety assessment</w:t>
       </w:r>
-      <w:bookmarkStart w:id="22" w:name="_GoBack"/>
-      <w:bookmarkEnd w:id="22"/>
     </w:p>
     <w:p>
       <w:r>

</xml_diff>